<commit_message>
Update project with final results and synced documentation
</commit_message>
<xml_diff>
--- a/individual_report.docx
+++ b/individual_report.docx
@@ -1558,38 +1558,98 @@
     </w:p>
     <w:p>
       <w:r>
-        <w:t>This project successfully developed a comprehensive machine learning solution for customer churn prediction in the telecommunications industry. The Random Forest algorithm emerged as the best-performing model, achieving 74.2% validation accuracy and 74.0% test accuracy, demonstrating excellent generalization capabilities.</w:t>
-      </w:r>
-      <w:r>
-        <w:br/>
-      </w:r>
-      <w:r>
-        <w:br/>
-        <w:t>The feature importance analysis provided valuable business insights, identifying monthly charges, customer tenure, and contract type as the most influential factors in customer churn. These findings offer clear direction for customer retention strategies and business development initiatives.</w:t>
-      </w:r>
-      <w:r>
-        <w:br/>
-      </w:r>
-      <w:r>
-        <w:br/>
-        <w:t>The successful deployment of the model in a Streamlit web application demonstrates the practical applicability of machine learning solutions in business environments. The application provides both individual customer predictions and comprehensive risk analysis capabilities, making it a valuable tool for customer relationship management.</w:t>
-      </w:r>
-      <w:r>
-        <w:br/>
-      </w:r>
-      <w:r>
-        <w:br/>
-        <w:t>The project highlights the importance of proper data preprocessing, feature engineering, and model validation in developing reliable predictive models. The minimal performance gap between validation and test accuracy indicates robust model development practices and suggests the model will perform well in production environments.</w:t>
-      </w:r>
-      <w:r>
-        <w:br/>
-      </w:r>
-      <w:r>
-        <w:br/>
-        <w:t>Future work could explore ensemble methods combining multiple algorithms, advanced feature engineering techniques, and real-time model updating capabilities. The current solution provides a solid foundation for customer churn prediction and can be extended to incorporate additional data sources and more sophisticated modeling approaches.</w:t>
+        <w:t>This study successfully addressed the research questions through comprehensive analysis of the Telco customer churn dataset. The following conclusions provide answers to each research question based on the empirical findings.</w:t>
       </w:r>
     </w:p>
     <w:p>
+      <w:r>
+        <w:t>A high-accuracy machine learning model was successfully developed using Random Forest algorithm, achieving 74.2% validation accuracy and 74.0% test accuracy. The model demonstrates excellent performance in predicting customer churn, with consistent results across validation and test sets indicating strong generalization capabilities. The Random Forest approach proved superior to other tested algorithms including Logistic Regression, Decision Tree, and Extra Trees, making it the optimal choice for production deployment.</w:t>
+      </w:r>
+    </w:p>
+    <w:p>
+      <w:r>
+        <w:t xml:space="preserve">Feature selection analysis revealed mixed results across different algorithms. While Logistic Regression showed a slight improvement with top 5 features (74.0% vs 73.8%), Random Forest performed marginally better with all features (74.2% vs 73.1%). The minimal performance differences suggest that the dataset's features are generally informative, and feature selection may not be necessary for this </w:t>
+      </w:r>
+      <w:proofErr w:type="gramStart"/>
+      <w:r>
+        <w:t>particular problem</w:t>
+      </w:r>
+      <w:proofErr w:type="gramEnd"/>
+      <w:r>
+        <w:t>. The comprehensive feature set provides better model stability and interpretability for business applications.</w:t>
+      </w:r>
+    </w:p>
+    <w:p>
+      <w:r>
+        <w:t>Feature importance analysis identified contract type, tenure, and monthly charges as the most critical factors influencing customer churn. Month-to-month contracts significantly increase churn risk compared to annual contracts, while longer customer tenure reduces churn probability. Higher monthly charges also correlate with increased churn rates. These findings align with business intuition and provide actionable insights for customer retention strategies, enabling telecommunications companies to focus their retention efforts on the most influential factors.</w:t>
+      </w:r>
+    </w:p>
+    <w:p>
+      <w:r>
+        <w:t xml:space="preserve">Comprehensive preprocessing steps were implemented to enable real-time predictions, including handling missing values, encoding categorical variables using </w:t>
+      </w:r>
+      <w:proofErr w:type="spellStart"/>
+      <w:r>
+        <w:t>OneHotEncoder</w:t>
+      </w:r>
+      <w:proofErr w:type="spellEnd"/>
+      <w:r>
+        <w:t xml:space="preserve">, and standardizing numerical features with </w:t>
+      </w:r>
+      <w:proofErr w:type="spellStart"/>
+      <w:r>
+        <w:t>StandardScaler</w:t>
+      </w:r>
+      <w:proofErr w:type="spellEnd"/>
+      <w:r>
+        <w:t>. The preprocessing pipeline utilizes </w:t>
+      </w:r>
+      <w:proofErr w:type="spellStart"/>
+      <w:r>
+        <w:t>ColumnTransformer</w:t>
+      </w:r>
+      <w:proofErr w:type="spellEnd"/>
+      <w:r>
+        <w:t xml:space="preserve"> to ensure data consistency and compatibility across different customer profiles. Feature engineering techniques such as tenure grouping and charges categorization were applied to enhance model performance. The implemented preprocessing steps maintain data integrity while enabling efficient real-time prediction capabilities in the </w:t>
+      </w:r>
+      <w:proofErr w:type="spellStart"/>
+      <w:r>
+        <w:t>Streamlit</w:t>
+      </w:r>
+      <w:proofErr w:type="spellEnd"/>
+      <w:r>
+        <w:t xml:space="preserve"> application.</w:t>
+      </w:r>
+    </w:p>
+    <w:p>
+      <w:r>
+        <w:t xml:space="preserve">A comprehensive </w:t>
+      </w:r>
+      <w:proofErr w:type="spellStart"/>
+      <w:r>
+        <w:t>Streamlit</w:t>
+      </w:r>
+      <w:proofErr w:type="spellEnd"/>
+      <w:r>
+        <w:t xml:space="preserve"> application was successfully constructed with two main functionalities: individual customer churn prediction and risk pattern exploration. The Customer Prediction feature allows real-time assessment of churn probability for specific customers, while the Risk Explorer provides bulk analysis capabilities to identify high-risk customer segments. The application includes interactive visualizations, export functionality, and user-friendly interfaces that enable business users to make data-driven retention decisions without technical expertise.</w:t>
+      </w:r>
+    </w:p>
+    <w:p>
+      <w:r>
+        <w:t xml:space="preserve">In conclusion, this study demonstrates the effectiveness of machine learning approaches in predicting customer churn, with the Random Forest model achieving 74.2% validation accuracy and 74.0% test accuracy. The developed </w:t>
+      </w:r>
+      <w:proofErr w:type="spellStart"/>
+      <w:r>
+        <w:t>Streamlit</w:t>
+      </w:r>
+      <w:proofErr w:type="spellEnd"/>
+      <w:r>
+        <w:t xml:space="preserve"> application provides a practical tool </w:t>
+      </w:r>
+      <w:r>
+        <w:lastRenderedPageBreak/>
+        <w:t>for telecommunications companies to identify at-risk customers and implement targeted retention strategies, ultimately contributing to improved customer satisfaction and business profitability.</w:t>
+      </w:r>
       <w:r>
         <w:br w:type="page"/>
       </w:r>
@@ -2932,7 +2992,6 @@
   <w:style w:type="character" w:default="1" w:styleId="Standardstycketeckensnitt">
     <w:name w:val="Default Paragraph Font"/>
     <w:uiPriority w:val="1"/>
-    <w:semiHidden/>
     <w:unhideWhenUsed/>
   </w:style>
   <w:style w:type="table" w:default="1" w:styleId="Normaltabell">

</xml_diff>